<commit_message>
razobralsya s kolichestvom mishenei
</commit_message>
<xml_diff>
--- a/Arts/TimeKill.docx
+++ b/Arts/TimeKill.docx
@@ -9,7 +9,6 @@
           <w:b/>
           <w:sz w:val="32"/>
           <w:szCs w:val="32"/>
-          <w:lang w:val="en-US"/>
         </w:rPr>
       </w:pPr>
       <w:proofErr w:type="spellStart"/>
@@ -31,7 +30,6 @@
           <w:b/>
           <w:sz w:val="32"/>
           <w:szCs w:val="32"/>
-          <w:lang w:val="en-US"/>
         </w:rPr>
       </w:pPr>
     </w:p>
@@ -282,7 +280,36 @@
           <w:sz w:val="28"/>
           <w:szCs w:val="28"/>
         </w:rPr>
-        <w:t>7)Проверка конца уровня</w:t>
+        <w:t>7)</w:t>
+      </w:r>
+      <w:r>
+        <w:rPr>
+          <w:sz w:val="28"/>
+          <w:szCs w:val="28"/>
+        </w:rPr>
+        <w:t xml:space="preserve">Создать проверку окончания уровня </w:t>
+      </w:r>
+    </w:p>
+    <w:p>
+      <w:pPr>
+        <w:rPr>
+          <w:sz w:val="28"/>
+          <w:szCs w:val="28"/>
+        </w:rPr>
+      </w:pPr>
+      <w:r>
+        <w:rPr>
+          <w:sz w:val="28"/>
+          <w:szCs w:val="28"/>
+        </w:rPr>
+        <w:t>8)</w:t>
+      </w:r>
+      <w:r>
+        <w:rPr>
+          <w:sz w:val="28"/>
+          <w:szCs w:val="28"/>
+        </w:rPr>
+        <w:t>Создать старт уровня</w:t>
       </w:r>
     </w:p>
     <w:p>

</xml_diff>

<commit_message>
+sprite start, pobeda, porazhenie
</commit_message>
<xml_diff>
--- a/Arts/TimeKill.docx
+++ b/Arts/TimeKill.docx
@@ -273,6 +273,7 @@
         <w:rPr>
           <w:sz w:val="28"/>
           <w:szCs w:val="28"/>
+          <w:lang w:val="en-US"/>
         </w:rPr>
       </w:pPr>
       <w:r>
@@ -311,6 +312,82 @@
         </w:rPr>
         <w:t>Создать старт уровня</w:t>
       </w:r>
+    </w:p>
+    <w:p>
+      <w:pPr>
+        <w:rPr>
+          <w:sz w:val="28"/>
+          <w:szCs w:val="28"/>
+        </w:rPr>
+      </w:pPr>
+    </w:p>
+    <w:p>
+      <w:pPr>
+        <w:rPr>
+          <w:sz w:val="28"/>
+          <w:szCs w:val="28"/>
+        </w:rPr>
+      </w:pPr>
+      <w:r>
+        <w:rPr>
+          <w:sz w:val="28"/>
+          <w:szCs w:val="28"/>
+        </w:rPr>
+        <w:t>1)</w:t>
+      </w:r>
+      <w:r>
+        <w:rPr>
+          <w:sz w:val="28"/>
+          <w:szCs w:val="28"/>
+        </w:rPr>
+        <w:t xml:space="preserve">Нарисовать кнопку старта, </w:t>
+      </w:r>
+      <w:r>
+        <w:rPr>
+          <w:sz w:val="28"/>
+          <w:szCs w:val="28"/>
+        </w:rPr>
+        <w:t>победу, поражение.</w:t>
+      </w:r>
+    </w:p>
+    <w:p>
+      <w:pPr>
+        <w:rPr>
+          <w:sz w:val="28"/>
+          <w:szCs w:val="28"/>
+        </w:rPr>
+      </w:pPr>
+      <w:r>
+        <w:rPr>
+          <w:sz w:val="28"/>
+          <w:szCs w:val="28"/>
+        </w:rPr>
+        <w:t>2)Создать перезапуск уровня</w:t>
+      </w:r>
+    </w:p>
+    <w:p>
+      <w:pPr>
+        <w:rPr>
+          <w:sz w:val="28"/>
+          <w:szCs w:val="28"/>
+        </w:rPr>
+      </w:pPr>
+      <w:r>
+        <w:rPr>
+          <w:sz w:val="28"/>
+          <w:szCs w:val="28"/>
+        </w:rPr>
+        <w:t xml:space="preserve">3)Перенести на </w:t>
+      </w:r>
+      <w:proofErr w:type="spellStart"/>
+      <w:r>
+        <w:rPr>
+          <w:sz w:val="28"/>
+          <w:szCs w:val="28"/>
+        </w:rPr>
+        <w:t>смартфое</w:t>
+      </w:r>
+      <w:proofErr w:type="spellEnd"/>
     </w:p>
     <w:p>
       <w:pPr>

</xml_diff>